<commit_message>
Added More PIDS, Fixed Voltage
Voltage still doesn't work reliable... get a lot of garbage.
</commit_message>
<xml_diff>
--- a/Preliminary Outputs/OBD Tera Term Results.docx
+++ b/Preliminary Outputs/OBD Tera Term Results.docx
@@ -1,7 +1,12 @@
 
 <file path=word/document.xml><?xml version="1.0" encoding="utf-8"?>
-<w:document xmlns:wpc="http://schemas.microsoft.com/office/word/2010/wordprocessingCanvas" xmlns:cx="http://schemas.microsoft.com/office/drawing/2014/chartex" xmlns:cx1="http://schemas.microsoft.com/office/drawing/2015/9/8/chartex" xmlns:cx2="http://schemas.microsoft.com/office/drawing/2015/10/21/chartex" xmlns:cx3="http://schemas.microsoft.com/office/drawing/2016/5/9/chartex" xmlns:cx4="http://schemas.microsoft.com/office/drawing/2016/5/10/chartex" xmlns:cx5="http://schemas.microsoft.com/office/drawing/2016/5/11/chartex" xmlns:cx6="http://schemas.microsoft.com/office/drawing/2016/5/12/chartex" xmlns:cx7="http://schemas.microsoft.com/office/drawing/2016/5/13/chartex" xmlns:cx8="http://schemas.microsoft.com/office/drawing/2016/5/14/chartex" xmlns:mc="http://schemas.openxmlformats.org/markup-compatibility/2006" xmlns:aink="http://schemas.microsoft.com/office/drawing/2016/ink" xmlns:am3d="http://schemas.microsoft.com/office/drawing/2017/model3d" xmlns:o="urn:schemas-microsoft-com:office:office" xmlns:r="http://schemas.openxmlformats.org/officeDocument/2006/relationships" xmlns:m="http://schemas.openxmlformats.org/officeDocument/2006/math" xmlns:v="urn:schemas-microsoft-com:vml" xmlns:wp14="http://schemas.microsoft.com/office/word/2010/wordprocessingDrawing" xmlns:wp="http://schemas.openxmlformats.org/drawingml/2006/wordprocessingDrawing" xmlns:w10="urn:schemas-microsoft-com:office:word" xmlns:w="http://schemas.openxmlformats.org/wordprocessingml/2006/main" xmlns:w14="http://schemas.microsoft.com/office/word/2010/wordml" xmlns:w15="http://schemas.microsoft.com/office/word/2012/wordml" xmlns:w16cex="http://schemas.microsoft.com/office/word/2018/wordml/cex" xmlns:w16cid="http://schemas.microsoft.com/office/word/2016/wordml/cid" xmlns:w16="http://schemas.microsoft.com/office/word/2018/wordml" xmlns:w16sdtdh="http://schemas.microsoft.com/office/word/2020/wordml/sdtdatahash" xmlns:w16se="http://schemas.microsoft.com/office/word/2015/wordml/symex" xmlns:wpg="http://schemas.microsoft.com/office/word/2010/wordprocessingGroup" xmlns:wpi="http://schemas.microsoft.com/office/word/2010/wordprocessingInk" xmlns:wne="http://schemas.microsoft.com/office/word/2006/wordml" xmlns:wps="http://schemas.microsoft.com/office/word/2010/wordprocessingShape" mc:Ignorable="w14 w15 w16se w16cid w16 w16cex w16sdtdh wp14">
+<w:document xmlns:wpc="http://schemas.microsoft.com/office/word/2010/wordprocessingCanvas" xmlns:cx="http://schemas.microsoft.com/office/drawing/2014/chartex" xmlns:cx1="http://schemas.microsoft.com/office/drawing/2015/9/8/chartex" xmlns:cx2="http://schemas.microsoft.com/office/drawing/2015/10/21/chartex" xmlns:cx3="http://schemas.microsoft.com/office/drawing/2016/5/9/chartex" xmlns:cx4="http://schemas.microsoft.com/office/drawing/2016/5/10/chartex" xmlns:cx5="http://schemas.microsoft.com/office/drawing/2016/5/11/chartex" xmlns:cx6="http://schemas.microsoft.com/office/drawing/2016/5/12/chartex" xmlns:cx7="http://schemas.microsoft.com/office/drawing/2016/5/13/chartex" xmlns:cx8="http://schemas.microsoft.com/office/drawing/2016/5/14/chartex" xmlns:mc="http://schemas.openxmlformats.org/markup-compatibility/2006" xmlns:aink="http://schemas.microsoft.com/office/drawing/2016/ink" xmlns:am3d="http://schemas.microsoft.com/office/drawing/2017/model3d" xmlns:o="urn:schemas-microsoft-com:office:office" xmlns:oel="http://schemas.microsoft.com/office/2019/extlst" xmlns:r="http://schemas.openxmlformats.org/officeDocument/2006/relationships" xmlns:m="http://schemas.openxmlformats.org/officeDocument/2006/math" xmlns:v="urn:schemas-microsoft-com:vml" xmlns:wp14="http://schemas.microsoft.com/office/word/2010/wordprocessingDrawing" xmlns:wp="http://schemas.openxmlformats.org/drawingml/2006/wordprocessingDrawing" xmlns:w10="urn:schemas-microsoft-com:office:word" xmlns:w="http://schemas.openxmlformats.org/wordprocessingml/2006/main" xmlns:w14="http://schemas.microsoft.com/office/word/2010/wordml" xmlns:w15="http://schemas.microsoft.com/office/word/2012/wordml" xmlns:w16cex="http://schemas.microsoft.com/office/word/2018/wordml/cex" xmlns:w16cid="http://schemas.microsoft.com/office/word/2016/wordml/cid" xmlns:w16="http://schemas.microsoft.com/office/word/2018/wordml" xmlns:w16sdtdh="http://schemas.microsoft.com/office/word/2020/wordml/sdtdatahash" xmlns:w16se="http://schemas.microsoft.com/office/word/2015/wordml/symex" xmlns:wpg="http://schemas.microsoft.com/office/word/2010/wordprocessingGroup" xmlns:wpi="http://schemas.microsoft.com/office/word/2010/wordprocessingInk" xmlns:wne="http://schemas.microsoft.com/office/word/2006/wordml" xmlns:wps="http://schemas.microsoft.com/office/word/2010/wordprocessingShape" mc:Ignorable="w14 w15 w16se w16cid w16 w16cex w16sdtdh wp14">
   <w:body>
+    <w:p>
+      <w:r>
+        <w:t>http://www.totalcardiagnostics.com/support/Knowledgebase/Article/View/104/0/obd2-pids-for-programmers-technical</w:t>
+      </w:r>
+    </w:p>
     <w:tbl>
       <w:tblPr>
         <w:tblStyle w:val="TableGrid"/>
@@ -631,7 +636,19 @@
           </w:tcPr>
           <w:p>
             <w:r>
+              <w:rPr>
+                <w:color w:val="4472C4" w:themeColor="accent1"/>
+              </w:rPr>
               <w:t>Short Term Fuel % trim – Bank 1</w:t>
+            </w:r>
+            <w:r>
+              <w:rPr>
+                <w:color w:val="4472C4" w:themeColor="accent1"/>
+              </w:rPr>
+              <w:t xml:space="preserve"> </w:t>
+            </w:r>
+            <w:r>
+              <w:t>(A-128) * 100/128</w:t>
             </w:r>
           </w:p>
         </w:tc>
@@ -672,8 +689,20 @@
           </w:tcPr>
           <w:p>
             <w:r>
+              <w:rPr>
+                <w:color w:val="4472C4" w:themeColor="accent1"/>
+              </w:rPr>
               <w:t>Long Term Fuel % trim – Bank 1</w:t>
             </w:r>
+            <w:r>
+              <w:rPr>
+                <w:color w:val="4472C4" w:themeColor="accent1"/>
+              </w:rPr>
+              <w:t xml:space="preserve"> </w:t>
+            </w:r>
+            <w:r>
+              <w:t>(A-128) * 100/128</w:t>
+            </w:r>
           </w:p>
         </w:tc>
         <w:tc>
@@ -700,20 +729,34 @@
             <w:r>
               <w:t xml:space="preserve"> 85</w:t>
             </w:r>
-          </w:p>
-          <w:p/>
-        </w:tc>
-        <w:tc>
-          <w:tcPr>
-            <w:tcW w:w="2070" w:type="dxa"/>
-          </w:tcPr>
-          <w:p/>
-        </w:tc>
-        <w:tc>
-          <w:tcPr>
-            <w:tcW w:w="2070" w:type="dxa"/>
-          </w:tcPr>
-          <w:p/>
+            <w:r>
+              <w:t xml:space="preserve"> (133)</w:t>
+            </w:r>
+          </w:p>
+          <w:p>
+            <w:r>
+              <w:rPr>
+                <w:highlight w:val="yellow"/>
+              </w:rPr>
+              <w:t>3.9%</w:t>
+            </w:r>
+          </w:p>
+        </w:tc>
+        <w:tc>
+          <w:tcPr>
+            <w:tcW w:w="2070" w:type="dxa"/>
+          </w:tcPr>
+          <w:p/>
+        </w:tc>
+        <w:tc>
+          <w:tcPr>
+            <w:tcW w:w="2070" w:type="dxa"/>
+          </w:tcPr>
+          <w:p>
+            <w:r>
+              <w:t>-100 = Rich, 100 = Lean</w:t>
+            </w:r>
+          </w:p>
         </w:tc>
       </w:tr>
       <w:tr>
@@ -1065,10 +1108,20 @@
           </w:tcPr>
           <w:p>
             <w:r>
+              <w:rPr>
+                <w:color w:val="FF0000"/>
+              </w:rPr>
+              <w:lastRenderedPageBreak/>
               <w:t>Speed</w:t>
             </w:r>
             <w:r>
-              <w:t xml:space="preserve"> (A)</w:t>
+              <w:rPr>
+                <w:color w:val="FF0000"/>
+              </w:rPr>
+              <w:t xml:space="preserve"> </w:t>
+            </w:r>
+            <w:r>
+              <w:t>(A)</w:t>
             </w:r>
           </w:p>
         </w:tc>
@@ -1191,9 +1244,20 @@
           </w:tcPr>
           <w:p>
             <w:r>
-              <w:lastRenderedPageBreak/>
+              <w:rPr>
+                <w:color w:val="FF0000"/>
+              </w:rPr>
               <w:t>Timing Advance</w:t>
             </w:r>
+            <w:r>
+              <w:rPr>
+                <w:color w:val="FF0000"/>
+              </w:rPr>
+              <w:t xml:space="preserve"> </w:t>
+            </w:r>
+            <w:r>
+              <w:t>A/2 – 64</w:t>
+            </w:r>
           </w:p>
         </w:tc>
         <w:tc>
@@ -1212,18 +1276,63 @@
           </w:tcPr>
           <w:p>
             <w:r>
-              <w:t>41 0E 8A</w:t>
-            </w:r>
-          </w:p>
-          <w:p/>
-        </w:tc>
-        <w:tc>
-          <w:tcPr>
-            <w:tcW w:w="2070" w:type="dxa"/>
-          </w:tcPr>
-          <w:p>
-            <w:r>
-              <w:t>41 0E 9C</w:t>
+              <w:rPr>
+                <w:strike/>
+              </w:rPr>
+              <w:t>41 0E</w:t>
+            </w:r>
+            <w:r>
+              <w:t xml:space="preserve"> 8A</w:t>
+            </w:r>
+            <w:r>
+              <w:t xml:space="preserve"> (138)</w:t>
+            </w:r>
+          </w:p>
+          <w:p>
+            <w:r>
+              <w:rPr>
+                <w:highlight w:val="yellow"/>
+              </w:rPr>
+              <w:t>5</w:t>
+            </w:r>
+            <w:r>
+              <w:rPr>
+                <w:highlight w:val="yellow"/>
+              </w:rPr>
+              <w:t xml:space="preserve"> </w:t>
+            </w:r>
+            <w:r>
+              <w:rPr>
+                <w:highlight w:val="yellow"/>
+              </w:rPr>
+              <w:t>° relative to #1 cylinder</w:t>
+            </w:r>
+          </w:p>
+        </w:tc>
+        <w:tc>
+          <w:tcPr>
+            <w:tcW w:w="2070" w:type="dxa"/>
+          </w:tcPr>
+          <w:p>
+            <w:r>
+              <w:rPr>
+                <w:strike/>
+              </w:rPr>
+              <w:t>41 0E</w:t>
+            </w:r>
+            <w:r>
+              <w:t xml:space="preserve"> 9C</w:t>
+            </w:r>
+            <w:r>
+              <w:t xml:space="preserve"> (156)</w:t>
+            </w:r>
+          </w:p>
+          <w:p>
+            <w:r>
+              <w:rPr>
+                <w:highlight w:val="yellow"/>
+              </w:rPr>
+              <w:t>14</w:t>
             </w:r>
           </w:p>
         </w:tc>
@@ -1235,6 +1344,9 @@
         </w:tc>
       </w:tr>
       <w:tr>
+        <w:trPr>
+          <w:trHeight w:val="1061"/>
+        </w:trPr>
         <w:tc>
           <w:tcPr>
             <w:tcW w:w="4405" w:type="dxa"/>
@@ -1402,7 +1514,30 @@
           </w:tcPr>
           <w:p>
             <w:r>
-              <w:t>MAF Airflow rate</w:t>
+              <w:rPr>
+                <w:color w:val="FF0000"/>
+              </w:rPr>
+              <w:t xml:space="preserve">MAF Airflow </w:t>
+            </w:r>
+            <w:proofErr w:type="gramStart"/>
+            <w:r>
+              <w:rPr>
+                <w:color w:val="FF0000"/>
+              </w:rPr>
+              <w:t>rate</w:t>
+            </w:r>
+            <w:r>
+              <w:rPr>
+                <w:color w:val="FF0000"/>
+              </w:rPr>
+              <w:t xml:space="preserve">  </w:t>
+            </w:r>
+            <w:r>
+              <w:t>(</w:t>
+            </w:r>
+            <w:proofErr w:type="gramEnd"/>
+            <w:r>
+              <w:t>(A*256)+B) / 100</w:t>
             </w:r>
           </w:p>
         </w:tc>
@@ -1422,18 +1557,61 @@
           </w:tcPr>
           <w:p>
             <w:r>
-              <w:t>41 10 00 28</w:t>
-            </w:r>
-          </w:p>
-          <w:p/>
-        </w:tc>
-        <w:tc>
-          <w:tcPr>
-            <w:tcW w:w="2070" w:type="dxa"/>
-          </w:tcPr>
-          <w:p>
-            <w:r>
-              <w:t>41 10 00 E5</w:t>
+              <w:rPr>
+                <w:strike/>
+              </w:rPr>
+              <w:t>41 10</w:t>
+            </w:r>
+            <w:r>
+              <w:t xml:space="preserve"> 00 28</w:t>
+            </w:r>
+            <w:r>
+              <w:t xml:space="preserve"> (0 40)</w:t>
+            </w:r>
+          </w:p>
+          <w:p>
+            <w:r>
+              <w:rPr>
+                <w:highlight w:val="yellow"/>
+              </w:rPr>
+              <w:t>0.4</w:t>
+            </w:r>
+            <w:r>
+              <w:rPr>
+                <w:highlight w:val="yellow"/>
+              </w:rPr>
+              <w:t xml:space="preserve"> g/s</w:t>
+            </w:r>
+          </w:p>
+        </w:tc>
+        <w:tc>
+          <w:tcPr>
+            <w:tcW w:w="2070" w:type="dxa"/>
+          </w:tcPr>
+          <w:p>
+            <w:r>
+              <w:rPr>
+                <w:strike/>
+              </w:rPr>
+              <w:t>41 10</w:t>
+            </w:r>
+            <w:r>
+              <w:t xml:space="preserve"> 00 E5</w:t>
+            </w:r>
+            <w:r>
+              <w:t xml:space="preserve"> (0 229) </w:t>
+            </w:r>
+            <w:r>
+              <w:rPr>
+                <w:highlight w:val="yellow"/>
+              </w:rPr>
+              <w:t>2.29</w:t>
+            </w:r>
+            <w:r>
+              <w:rPr>
+                <w:highlight w:val="yellow"/>
+              </w:rPr>
+              <w:t xml:space="preserve"> g/s</w:t>
             </w:r>
           </w:p>
         </w:tc>
@@ -1606,6 +1784,20 @@
             <w:r>
               <w:t>O2 Sensors Present</w:t>
             </w:r>
+            <w:r>
+              <w:t xml:space="preserve"> </w:t>
+            </w:r>
+            <w:r>
+              <w:t>[A</w:t>
+            </w:r>
+            <w:proofErr w:type="gramStart"/>
+            <w:r>
+              <w:t>0..</w:t>
+            </w:r>
+            <w:proofErr w:type="gramEnd"/>
+            <w:r>
+              <w:t>A3] == Bank 1, Sensors 1-4</w:t>
+            </w:r>
           </w:p>
         </w:tc>
         <w:tc>
@@ -1643,7 +1835,11 @@
           <w:tcPr>
             <w:tcW w:w="2070" w:type="dxa"/>
           </w:tcPr>
-          <w:p/>
+          <w:p>
+            <w:r>
+              <w:t>03 = 0011… so sensor 1 &amp;2 present</w:t>
+            </w:r>
+          </w:p>
         </w:tc>
       </w:tr>
       <w:tr>
@@ -1653,8 +1849,14 @@
           </w:tcPr>
           <w:p>
             <w:r>
+              <w:rPr>
+                <w:color w:val="0070C0"/>
+              </w:rPr>
               <w:t xml:space="preserve">Bank 1 Sensor 1 O2 </w:t>
             </w:r>
+            <w:r>
+              <w:t>A * 0.005(B-128) * 100/128</w:t>
+            </w:r>
           </w:p>
         </w:tc>
         <w:tc>
@@ -1674,17 +1876,54 @@
           </w:tcPr>
           <w:p>
             <w:r>
-              <w:t>41 14 00 80</w:t>
-            </w:r>
-          </w:p>
-        </w:tc>
-        <w:tc>
-          <w:tcPr>
-            <w:tcW w:w="2070" w:type="dxa"/>
-          </w:tcPr>
-          <w:p>
-            <w:r>
-              <w:t>41 14 07 80</w:t>
+              <w:rPr>
+                <w:strike/>
+              </w:rPr>
+              <w:t>41 14</w:t>
+            </w:r>
+            <w:r>
+              <w:t xml:space="preserve"> 00 80</w:t>
+            </w:r>
+            <w:r>
+              <w:t xml:space="preserve"> </w:t>
+            </w:r>
+            <w:r>
+              <w:t>(0 128)</w:t>
+            </w:r>
+          </w:p>
+          <w:p>
+            <w:r>
+              <w:rPr>
+                <w:highlight w:val="yellow"/>
+              </w:rPr>
+              <w:t>0 Volts</w:t>
+            </w:r>
+          </w:p>
+        </w:tc>
+        <w:tc>
+          <w:tcPr>
+            <w:tcW w:w="2070" w:type="dxa"/>
+          </w:tcPr>
+          <w:p>
+            <w:r>
+              <w:rPr>
+                <w:strike/>
+              </w:rPr>
+              <w:t>41 14</w:t>
+            </w:r>
+            <w:r>
+              <w:t xml:space="preserve"> 07 80</w:t>
+            </w:r>
+            <w:r>
+              <w:t xml:space="preserve"> (7 128)</w:t>
+            </w:r>
+          </w:p>
+          <w:p>
+            <w:r>
+              <w:rPr>
+                <w:highlight w:val="yellow"/>
+              </w:rPr>
+              <w:t>0 Volts</w:t>
             </w:r>
           </w:p>
         </w:tc>
@@ -1702,7 +1941,30 @@
           </w:tcPr>
           <w:p>
             <w:r>
-              <w:t>Bank 1 Sensor 2 O2</w:t>
+              <w:rPr>
+                <w:color w:val="0070C0"/>
+              </w:rPr>
+              <w:t>Bank 1 Sensor 2 O</w:t>
+            </w:r>
+            <w:proofErr w:type="gramStart"/>
+            <w:r>
+              <w:rPr>
+                <w:color w:val="0070C0"/>
+              </w:rPr>
+              <w:t>2</w:t>
+            </w:r>
+            <w:r>
+              <w:rPr>
+                <w:color w:val="0070C0"/>
+              </w:rPr>
+              <w:t xml:space="preserve">  </w:t>
+            </w:r>
+            <w:r>
+              <w:t>A</w:t>
+            </w:r>
+            <w:proofErr w:type="gramEnd"/>
+            <w:r>
+              <w:t xml:space="preserve"> * 0.005(B-128) * 100/128</w:t>
             </w:r>
           </w:p>
         </w:tc>
@@ -1725,6 +1987,17 @@
             <w:r>
               <w:t>41 15 00 FF</w:t>
             </w:r>
+            <w:r>
+              <w:t xml:space="preserve"> (0 255)</w:t>
+            </w:r>
+          </w:p>
+          <w:p>
+            <w:r>
+              <w:rPr>
+                <w:highlight w:val="yellow"/>
+              </w:rPr>
+              <w:t>0 Volts</w:t>
+            </w:r>
           </w:p>
         </w:tc>
         <w:tc>
@@ -1734,6 +2007,17 @@
           <w:p>
             <w:r>
               <w:t>41 15 07 FF</w:t>
+            </w:r>
+            <w:r>
+              <w:t xml:space="preserve"> (7 255)</w:t>
+            </w:r>
+          </w:p>
+          <w:p>
+            <w:r>
+              <w:rPr>
+                <w:highlight w:val="yellow"/>
+              </w:rPr>
+              <w:t>3.47V</w:t>
             </w:r>
           </w:p>
         </w:tc>
@@ -2042,6 +2326,7 @@
           </w:tcPr>
           <w:p>
             <w:r>
+              <w:lastRenderedPageBreak/>
               <w:t>41 1C 01</w:t>
             </w:r>
           </w:p>
@@ -2160,7 +2445,6 @@
           </w:tcPr>
           <w:p>
             <w:r>
-              <w:lastRenderedPageBreak/>
               <w:t>PIDS Supported 41-60</w:t>
             </w:r>
           </w:p>
@@ -3860,6 +4144,7 @@
                 <w:rFonts w:ascii="Calibri" w:eastAsia="Times New Roman" w:hAnsi="Calibri" w:cs="Calibri"/>
                 <w:color w:val="000000"/>
               </w:rPr>
+              <w:lastRenderedPageBreak/>
               <w:t>0E</w:t>
             </w:r>
           </w:p>
@@ -4365,7 +4650,6 @@
                 <w:rFonts w:ascii="Calibri" w:eastAsia="Times New Roman" w:hAnsi="Calibri" w:cs="Calibri"/>
                 <w:color w:val="000000"/>
               </w:rPr>
-              <w:lastRenderedPageBreak/>
               <w:t>13</w:t>
             </w:r>
           </w:p>

</xml_diff>